<commit_message>
fix activity dat ve and UC dat ve
</commit_message>
<xml_diff>
--- a/Activity Diagram/activityDatVe.docx
+++ b/Activity Diagram/activityDatVe.docx
@@ -6,32 +6,8 @@
       <w:pPr>
         <w:ind w:left="0" w:firstLine="0"/>
       </w:pPr>
-      <w:proofErr w:type="spellStart"/>
       <w:r>
-        <w:t>Ki</w:t>
-      </w:r>
-      <w:r>
-        <w:t>Activity</w:t>
-      </w:r>
-      <w:proofErr w:type="spellEnd"/>
-      <w:r>
-        <w:t xml:space="preserve"> </w:t>
-      </w:r>
-      <w:proofErr w:type="spellStart"/>
-      <w:r>
-        <w:t>Đặt</w:t>
-      </w:r>
-      <w:proofErr w:type="spellEnd"/>
-      <w:r>
-        <w:t xml:space="preserve"> </w:t>
-      </w:r>
-      <w:proofErr w:type="spellStart"/>
-      <w:r>
-        <w:t>vé</w:t>
-      </w:r>
-      <w:proofErr w:type="spellEnd"/>
-      <w:r>
-        <w:t>:</w:t>
+        <w:t>Activity Đặt vé:</w:t>
       </w:r>
     </w:p>
     <w:p>
@@ -48,10 +24,10 @@
           <w:noProof/>
         </w:rPr>
         <w:drawing>
-          <wp:inline distT="0" distB="0" distL="0" distR="0" wp14:anchorId="70EE7392" wp14:editId="36A2FBE2">
-            <wp:extent cx="5760720" cy="6657340"/>
+          <wp:inline distT="0" distB="0" distL="0" distR="0" wp14:anchorId="0ED59ED5" wp14:editId="2B7BCAE3">
+            <wp:extent cx="5760720" cy="7984490"/>
             <wp:effectExtent l="0" t="0" r="0" b="0"/>
-            <wp:docPr id="872019877" name="Picture 1" descr="A screenshot of a diagram&#10;&#10;AI-generated content may be incorrect."/>
+            <wp:docPr id="85210891" name="Picture 1" descr="A diagram of a flowchart&#10;&#10;AI-generated content may be incorrect."/>
             <wp:cNvGraphicFramePr>
               <a:graphicFrameLocks xmlns:a="http://schemas.openxmlformats.org/drawingml/2006/main" noChangeAspect="1"/>
             </wp:cNvGraphicFramePr>
@@ -59,11 +35,17 @@
               <a:graphicData uri="http://schemas.openxmlformats.org/drawingml/2006/picture">
                 <pic:pic xmlns:pic="http://schemas.openxmlformats.org/drawingml/2006/picture">
                   <pic:nvPicPr>
-                    <pic:cNvPr id="872019877" name="Picture 1" descr="A screenshot of a diagram&#10;&#10;AI-generated content may be incorrect."/>
+                    <pic:cNvPr id="85210891" name="Picture 1" descr="A diagram of a flowchart&#10;&#10;AI-generated content may be incorrect."/>
                     <pic:cNvPicPr/>
                   </pic:nvPicPr>
                   <pic:blipFill>
-                    <a:blip r:embed="rId4"/>
+                    <a:blip r:embed="rId4">
+                      <a:extLst>
+                        <a:ext uri="{28A0092B-C50C-407E-A947-70E740481C1C}">
+                          <a14:useLocalDpi xmlns:a14="http://schemas.microsoft.com/office/drawing/2010/main" val="0"/>
+                        </a:ext>
+                      </a:extLst>
+                    </a:blip>
                     <a:stretch>
                       <a:fillRect/>
                     </a:stretch>
@@ -71,7 +53,7 @@
                   <pic:spPr>
                     <a:xfrm>
                       <a:off x="0" y="0"/>
-                      <a:ext cx="5760720" cy="6657340"/>
+                      <a:ext cx="5760720" cy="7984490"/>
                     </a:xfrm>
                     <a:prstGeom prst="rect">
                       <a:avLst/>

</xml_diff>